<commit_message>
Final edits to the word document
</commit_message>
<xml_diff>
--- a/Project1Doc.docx
+++ b/Project1Doc.docx
@@ -17,18 +17,8 @@
           <w:sz w:val="24"/>
           <w:szCs w:val="24"/>
         </w:rPr>
-        <w:t xml:space="preserve">CSC 232 Project 1 – Keegan Maynard and Nathan </w:t>
+        <w:t>CSC 232 Project 1 – Keegan Maynard and Nathan Obert</w:t>
       </w:r>
-      <w:proofErr w:type="spellStart"/>
-      <w:r>
-        <w:rPr>
-          <w:rFonts w:ascii="Times New Roman" w:hAnsi="Times New Roman" w:cs="Times New Roman"/>
-          <w:sz w:val="24"/>
-          <w:szCs w:val="24"/>
-        </w:rPr>
-        <w:t>Obert</w:t>
-      </w:r>
-      <w:proofErr w:type="spellEnd"/>
     </w:p>
     <w:p>
       <w:pPr>
@@ -102,7 +92,71 @@
                 <w:sz w:val="24"/>
                 <w:szCs w:val="24"/>
               </w:rPr>
-              <w:t xml:space="preserve">There are several header files included in the project so that the C++ only has the information required to run the user interface. </w:t>
+              <w:t>There are several header files included in the project</w:t>
+            </w:r>
+            <w:r>
+              <w:rPr>
+                <w:rFonts w:ascii="Times New Roman" w:hAnsi="Times New Roman" w:cs="Times New Roman"/>
+                <w:sz w:val="24"/>
+                <w:szCs w:val="24"/>
+              </w:rPr>
+              <w:t>.</w:t>
+            </w:r>
+            <w:r>
+              <w:rPr>
+                <w:rFonts w:ascii="Times New Roman" w:hAnsi="Times New Roman" w:cs="Times New Roman"/>
+                <w:sz w:val="24"/>
+                <w:szCs w:val="24"/>
+              </w:rPr>
+              <w:t xml:space="preserve"> </w:t>
+            </w:r>
+            <w:r>
+              <w:rPr>
+                <w:rFonts w:ascii="Times New Roman" w:hAnsi="Times New Roman" w:cs="Times New Roman"/>
+                <w:sz w:val="24"/>
+                <w:szCs w:val="24"/>
+              </w:rPr>
+              <w:t>This was done so</w:t>
+            </w:r>
+            <w:r>
+              <w:rPr>
+                <w:rFonts w:ascii="Times New Roman" w:hAnsi="Times New Roman" w:cs="Times New Roman"/>
+                <w:sz w:val="24"/>
+                <w:szCs w:val="24"/>
+              </w:rPr>
+              <w:t xml:space="preserve"> that the</w:t>
+            </w:r>
+            <w:r>
+              <w:rPr>
+                <w:rFonts w:ascii="Times New Roman" w:hAnsi="Times New Roman" w:cs="Times New Roman"/>
+                <w:sz w:val="24"/>
+                <w:szCs w:val="24"/>
+              </w:rPr>
+              <w:t xml:space="preserve"> .cpp file</w:t>
+            </w:r>
+            <w:r>
+              <w:rPr>
+                <w:rFonts w:ascii="Times New Roman" w:hAnsi="Times New Roman" w:cs="Times New Roman"/>
+                <w:sz w:val="24"/>
+                <w:szCs w:val="24"/>
+              </w:rPr>
+              <w:t xml:space="preserve"> only </w:t>
+            </w:r>
+            <w:r>
+              <w:rPr>
+                <w:rFonts w:ascii="Times New Roman" w:hAnsi="Times New Roman" w:cs="Times New Roman"/>
+                <w:sz w:val="24"/>
+                <w:szCs w:val="24"/>
+              </w:rPr>
+              <w:t>gathers input from the user and distributes the information to the OS header file where the commands get implemented</w:t>
+            </w:r>
+            <w:r>
+              <w:rPr>
+                <w:rFonts w:ascii="Times New Roman" w:hAnsi="Times New Roman" w:cs="Times New Roman"/>
+                <w:sz w:val="24"/>
+                <w:szCs w:val="24"/>
+              </w:rPr>
+              <w:t xml:space="preserve">. </w:t>
             </w:r>
           </w:p>
         </w:tc>
@@ -148,15 +202,103 @@
                 <w:sz w:val="24"/>
                 <w:szCs w:val="24"/>
               </w:rPr>
-              <w:t>The different aspects of the bank account were divided into separate classes for organizational and implementational needs.</w:t>
-            </w:r>
-            <w:r>
-              <w:rPr>
-                <w:rFonts w:ascii="Times New Roman" w:hAnsi="Times New Roman" w:cs="Times New Roman"/>
-                <w:sz w:val="24"/>
-                <w:szCs w:val="24"/>
-              </w:rPr>
-              <w:t xml:space="preserve"> Each class created the specific methods and members it requires to perform the necessary functions.</w:t>
+              <w:t>The different aspects of bank account</w:t>
+            </w:r>
+            <w:r>
+              <w:rPr>
+                <w:rFonts w:ascii="Times New Roman" w:hAnsi="Times New Roman" w:cs="Times New Roman"/>
+                <w:sz w:val="24"/>
+                <w:szCs w:val="24"/>
+              </w:rPr>
+              <w:t>s</w:t>
+            </w:r>
+            <w:r>
+              <w:rPr>
+                <w:rFonts w:ascii="Times New Roman" w:hAnsi="Times New Roman" w:cs="Times New Roman"/>
+                <w:sz w:val="24"/>
+                <w:szCs w:val="24"/>
+              </w:rPr>
+              <w:t xml:space="preserve"> were divided into separate classes for organizational and implementational needs.</w:t>
+            </w:r>
+            <w:r>
+              <w:rPr>
+                <w:rFonts w:ascii="Times New Roman" w:hAnsi="Times New Roman" w:cs="Times New Roman"/>
+                <w:sz w:val="24"/>
+                <w:szCs w:val="24"/>
+              </w:rPr>
+              <w:t xml:space="preserve"> Further, the shared characteristics of each type of account was combined into the parent class BankAccount.</w:t>
+            </w:r>
+            <w:r>
+              <w:rPr>
+                <w:rFonts w:ascii="Times New Roman" w:hAnsi="Times New Roman" w:cs="Times New Roman"/>
+                <w:sz w:val="24"/>
+                <w:szCs w:val="24"/>
+              </w:rPr>
+              <w:t xml:space="preserve"> Each </w:t>
+            </w:r>
+            <w:r>
+              <w:rPr>
+                <w:rFonts w:ascii="Times New Roman" w:hAnsi="Times New Roman" w:cs="Times New Roman"/>
+                <w:sz w:val="24"/>
+                <w:szCs w:val="24"/>
+              </w:rPr>
+              <w:t xml:space="preserve">derived </w:t>
+            </w:r>
+            <w:r>
+              <w:rPr>
+                <w:rFonts w:ascii="Times New Roman" w:hAnsi="Times New Roman" w:cs="Times New Roman"/>
+                <w:sz w:val="24"/>
+                <w:szCs w:val="24"/>
+              </w:rPr>
+              <w:t xml:space="preserve">class </w:t>
+            </w:r>
+            <w:r>
+              <w:rPr>
+                <w:rFonts w:ascii="Times New Roman" w:hAnsi="Times New Roman" w:cs="Times New Roman"/>
+                <w:sz w:val="24"/>
+                <w:szCs w:val="24"/>
+              </w:rPr>
+              <w:t>then implemented</w:t>
+            </w:r>
+            <w:r>
+              <w:rPr>
+                <w:rFonts w:ascii="Times New Roman" w:hAnsi="Times New Roman" w:cs="Times New Roman"/>
+                <w:sz w:val="24"/>
+                <w:szCs w:val="24"/>
+              </w:rPr>
+              <w:t xml:space="preserve"> the </w:t>
+            </w:r>
+            <w:r>
+              <w:rPr>
+                <w:rFonts w:ascii="Times New Roman" w:hAnsi="Times New Roman" w:cs="Times New Roman"/>
+                <w:sz w:val="24"/>
+                <w:szCs w:val="24"/>
+              </w:rPr>
+              <w:t>class-</w:t>
+            </w:r>
+            <w:r>
+              <w:rPr>
+                <w:rFonts w:ascii="Times New Roman" w:hAnsi="Times New Roman" w:cs="Times New Roman"/>
+                <w:sz w:val="24"/>
+                <w:szCs w:val="24"/>
+              </w:rPr>
+              <w:t xml:space="preserve">specific methods and members it requires to perform the necessary </w:t>
+            </w:r>
+            <w:r>
+              <w:rPr>
+                <w:rFonts w:ascii="Times New Roman" w:hAnsi="Times New Roman" w:cs="Times New Roman"/>
+                <w:sz w:val="24"/>
+                <w:szCs w:val="24"/>
+              </w:rPr>
+              <w:t>operations</w:t>
+            </w:r>
+            <w:r>
+              <w:rPr>
+                <w:rFonts w:ascii="Times New Roman" w:hAnsi="Times New Roman" w:cs="Times New Roman"/>
+                <w:sz w:val="24"/>
+                <w:szCs w:val="24"/>
+              </w:rPr>
+              <w:t>.</w:t>
             </w:r>
           </w:p>
         </w:tc>
@@ -202,25 +344,87 @@
                 <w:sz w:val="24"/>
                 <w:szCs w:val="24"/>
               </w:rPr>
-              <w:t>A common parent class (</w:t>
-            </w:r>
-            <w:proofErr w:type="spellStart"/>
-            <w:r>
-              <w:rPr>
-                <w:rFonts w:ascii="Times New Roman" w:hAnsi="Times New Roman" w:cs="Times New Roman"/>
-                <w:sz w:val="24"/>
-                <w:szCs w:val="24"/>
-              </w:rPr>
-              <w:t>BankAccount.h</w:t>
-            </w:r>
-            <w:proofErr w:type="spellEnd"/>
-            <w:r>
-              <w:rPr>
-                <w:rFonts w:ascii="Times New Roman" w:hAnsi="Times New Roman" w:cs="Times New Roman"/>
-                <w:sz w:val="24"/>
-                <w:szCs w:val="24"/>
-              </w:rPr>
-              <w:t xml:space="preserve">) was used to create the common members and methods, and the child classes inherited these members and methods from the parent class. </w:t>
+              <w:t>The p</w:t>
+            </w:r>
+            <w:r>
+              <w:rPr>
+                <w:rFonts w:ascii="Times New Roman" w:hAnsi="Times New Roman" w:cs="Times New Roman"/>
+                <w:sz w:val="24"/>
+                <w:szCs w:val="24"/>
+              </w:rPr>
+              <w:t>arent class</w:t>
+            </w:r>
+            <w:r>
+              <w:rPr>
+                <w:rFonts w:ascii="Times New Roman" w:hAnsi="Times New Roman" w:cs="Times New Roman"/>
+                <w:sz w:val="24"/>
+                <w:szCs w:val="24"/>
+              </w:rPr>
+              <w:t xml:space="preserve">, </w:t>
+            </w:r>
+            <w:r>
+              <w:rPr>
+                <w:rFonts w:ascii="Times New Roman" w:hAnsi="Times New Roman" w:cs="Times New Roman"/>
+                <w:sz w:val="24"/>
+                <w:szCs w:val="24"/>
+              </w:rPr>
+              <w:t>BankAccount</w:t>
+            </w:r>
+            <w:r>
+              <w:rPr>
+                <w:rFonts w:ascii="Times New Roman" w:hAnsi="Times New Roman" w:cs="Times New Roman"/>
+                <w:sz w:val="24"/>
+                <w:szCs w:val="24"/>
+              </w:rPr>
+              <w:t>,</w:t>
+            </w:r>
+            <w:r>
+              <w:rPr>
+                <w:rFonts w:ascii="Times New Roman" w:hAnsi="Times New Roman" w:cs="Times New Roman"/>
+                <w:sz w:val="24"/>
+                <w:szCs w:val="24"/>
+              </w:rPr>
+              <w:t xml:space="preserve"> was used to create the common members and methods</w:t>
+            </w:r>
+            <w:r>
+              <w:rPr>
+                <w:rFonts w:ascii="Times New Roman" w:hAnsi="Times New Roman" w:cs="Times New Roman"/>
+                <w:sz w:val="24"/>
+                <w:szCs w:val="24"/>
+              </w:rPr>
+              <w:t>. Non-account specific behaviors were implemented directly in the header file where BankAccount is stored. The derived class-specific behaviors were made to be purely virtual and therefore were implemented directly inside the derived classes</w:t>
+            </w:r>
+            <w:r>
+              <w:rPr>
+                <w:rFonts w:ascii="Times New Roman" w:hAnsi="Times New Roman" w:cs="Times New Roman"/>
+                <w:sz w:val="24"/>
+                <w:szCs w:val="24"/>
+              </w:rPr>
+              <w:t>’</w:t>
+            </w:r>
+            <w:r>
+              <w:rPr>
+                <w:rFonts w:ascii="Times New Roman" w:hAnsi="Times New Roman" w:cs="Times New Roman"/>
+                <w:sz w:val="24"/>
+                <w:szCs w:val="24"/>
+              </w:rPr>
+              <w:t xml:space="preserve"> header file</w:t>
+            </w:r>
+            <w:r>
+              <w:rPr>
+                <w:rFonts w:ascii="Times New Roman" w:hAnsi="Times New Roman" w:cs="Times New Roman"/>
+                <w:sz w:val="24"/>
+                <w:szCs w:val="24"/>
+              </w:rPr>
+              <w:t>s</w:t>
+            </w:r>
+            <w:r>
+              <w:rPr>
+                <w:rFonts w:ascii="Times New Roman" w:hAnsi="Times New Roman" w:cs="Times New Roman"/>
+                <w:sz w:val="24"/>
+                <w:szCs w:val="24"/>
+              </w:rPr>
+              <w:t xml:space="preserve">. </w:t>
             </w:r>
           </w:p>
         </w:tc>
@@ -266,7 +470,7 @@
                 <w:sz w:val="24"/>
                 <w:szCs w:val="24"/>
               </w:rPr>
-              <w:t xml:space="preserve">There was not a great need for polymorphism in this project, largely because each class performed its own unique operations, or the shared methods were identical and did not require alteration. </w:t>
+              <w:t xml:space="preserve">The only methods that incorporated polymorphism were the pure virtual functions. These methods were common to both types of accounts, but were implemented differently by account requirements. </w:t>
             </w:r>
           </w:p>
         </w:tc>
@@ -384,61 +588,39 @@
                 <w:sz w:val="24"/>
                 <w:szCs w:val="24"/>
               </w:rPr>
-              <w:t xml:space="preserve">Largely responsible for the creation and implementation of </w:t>
-            </w:r>
-            <w:proofErr w:type="spellStart"/>
-            <w:r>
-              <w:rPr>
-                <w:rFonts w:ascii="Times New Roman" w:hAnsi="Times New Roman" w:cs="Times New Roman"/>
-                <w:sz w:val="24"/>
-                <w:szCs w:val="24"/>
-              </w:rPr>
-              <w:t>BankAccount.h</w:t>
-            </w:r>
-            <w:proofErr w:type="spellEnd"/>
-            <w:r>
-              <w:rPr>
-                <w:rFonts w:ascii="Times New Roman" w:hAnsi="Times New Roman" w:cs="Times New Roman"/>
-                <w:sz w:val="24"/>
-                <w:szCs w:val="24"/>
-              </w:rPr>
-              <w:t xml:space="preserve">, BearBank.cpp, </w:t>
-            </w:r>
-            <w:proofErr w:type="spellStart"/>
-            <w:r>
-              <w:rPr>
-                <w:rFonts w:ascii="Times New Roman" w:hAnsi="Times New Roman" w:cs="Times New Roman"/>
-                <w:sz w:val="24"/>
-                <w:szCs w:val="24"/>
-              </w:rPr>
-              <w:t>CheckingAccount.h</w:t>
-            </w:r>
-            <w:proofErr w:type="spellEnd"/>
-            <w:r>
-              <w:rPr>
-                <w:rFonts w:ascii="Times New Roman" w:hAnsi="Times New Roman" w:cs="Times New Roman"/>
-                <w:sz w:val="24"/>
-                <w:szCs w:val="24"/>
-              </w:rPr>
-              <w:t xml:space="preserve">, </w:t>
-            </w:r>
-            <w:proofErr w:type="spellStart"/>
-            <w:r>
-              <w:rPr>
-                <w:rFonts w:ascii="Times New Roman" w:hAnsi="Times New Roman" w:cs="Times New Roman"/>
-                <w:sz w:val="24"/>
-                <w:szCs w:val="24"/>
-              </w:rPr>
-              <w:t>OS.h</w:t>
-            </w:r>
-            <w:proofErr w:type="spellEnd"/>
-            <w:r>
-              <w:rPr>
-                <w:rFonts w:ascii="Times New Roman" w:hAnsi="Times New Roman" w:cs="Times New Roman"/>
-                <w:sz w:val="24"/>
-                <w:szCs w:val="24"/>
-              </w:rPr>
-              <w:t xml:space="preserve">, and Bear Bank.pdf. </w:t>
+              <w:t>Largely responsible for the</w:t>
+            </w:r>
+            <w:r>
+              <w:rPr>
+                <w:rFonts w:ascii="Times New Roman" w:hAnsi="Times New Roman" w:cs="Times New Roman"/>
+                <w:sz w:val="24"/>
+                <w:szCs w:val="24"/>
+              </w:rPr>
+              <w:t xml:space="preserve"> initial</w:t>
+            </w:r>
+            <w:r>
+              <w:rPr>
+                <w:rFonts w:ascii="Times New Roman" w:hAnsi="Times New Roman" w:cs="Times New Roman"/>
+                <w:sz w:val="24"/>
+                <w:szCs w:val="24"/>
+              </w:rPr>
+              <w:t xml:space="preserve"> </w:t>
+            </w:r>
+            <w:r>
+              <w:rPr>
+                <w:rFonts w:ascii="Times New Roman" w:hAnsi="Times New Roman" w:cs="Times New Roman"/>
+                <w:sz w:val="24"/>
+                <w:szCs w:val="24"/>
+              </w:rPr>
+              <w:t xml:space="preserve">UML class diagram and handling how users interacted with the account objects. As such, he wrote the .cpp file and the OS header file. </w:t>
+            </w:r>
+            <w:r>
+              <w:rPr>
+                <w:rFonts w:ascii="Times New Roman" w:hAnsi="Times New Roman" w:cs="Times New Roman"/>
+                <w:sz w:val="24"/>
+                <w:szCs w:val="24"/>
+              </w:rPr>
+              <w:t xml:space="preserve">Additionally, he tweaked the class implementations to improve cohesion with the OS header and user input requirements.  </w:t>
             </w:r>
           </w:p>
         </w:tc>
@@ -514,25 +696,15 @@
                 <w:sz w:val="24"/>
                 <w:szCs w:val="24"/>
               </w:rPr>
-              <w:t xml:space="preserve">Largely responsible for the creation and implementation of </w:t>
-            </w:r>
-            <w:proofErr w:type="spellStart"/>
-            <w:r>
-              <w:rPr>
-                <w:rFonts w:ascii="Times New Roman" w:hAnsi="Times New Roman" w:cs="Times New Roman"/>
-                <w:sz w:val="24"/>
-                <w:szCs w:val="24"/>
-              </w:rPr>
-              <w:t>SavingAccount.h</w:t>
-            </w:r>
-            <w:proofErr w:type="spellEnd"/>
-            <w:r>
-              <w:rPr>
-                <w:rFonts w:ascii="Times New Roman" w:hAnsi="Times New Roman" w:cs="Times New Roman"/>
-                <w:sz w:val="24"/>
-                <w:szCs w:val="24"/>
-              </w:rPr>
-              <w:t xml:space="preserve">, editing and commenting the other header files and the C++ file, and the creation of this document. </w:t>
+              <w:t>Largely responsible for the creat</w:t>
+            </w:r>
+            <w:r>
+              <w:rPr>
+                <w:rFonts w:ascii="Times New Roman" w:hAnsi="Times New Roman" w:cs="Times New Roman"/>
+                <w:sz w:val="24"/>
+                <w:szCs w:val="24"/>
+              </w:rPr>
+              <w:t xml:space="preserve">ing the parent class as per the initial UML diagram and suggesting changes to be added to the design of the parent class, which means he further refined the class diagram. Additionally, he implemented the derived classes with some help from the other member. </w:t>
             </w:r>
           </w:p>
         </w:tc>
@@ -565,34 +737,539 @@
           <w:sz w:val="24"/>
           <w:szCs w:val="24"/>
         </w:rPr>
-        <w:t xml:space="preserve">How To </w:t>
+        <w:br w:type="page"/>
       </w:r>
     </w:p>
     <w:p>
       <w:pPr>
         <w:rPr>
           <w:rFonts w:ascii="Times New Roman" w:hAnsi="Times New Roman" w:cs="Times New Roman"/>
+          <w:b/>
+          <w:bCs/>
           <w:sz w:val="24"/>
           <w:szCs w:val="24"/>
         </w:rPr>
       </w:pPr>
-      <w:proofErr w:type="spellStart"/>
       <w:r>
         <w:rPr>
           <w:rFonts w:ascii="Times New Roman" w:hAnsi="Times New Roman" w:cs="Times New Roman"/>
-          <w:sz w:val="24"/>
-          <w:szCs w:val="24"/>
-        </w:rPr>
-        <w:t>BankAccount.h</w:t>
+          <w:b/>
+          <w:bCs/>
+          <w:sz w:val="24"/>
+          <w:szCs w:val="24"/>
+        </w:rPr>
+        <w:lastRenderedPageBreak/>
+        <w:t xml:space="preserve">How To </w:t>
       </w:r>
-      <w:proofErr w:type="spellEnd"/>
+    </w:p>
+    <w:tbl>
+      <w:tblPr>
+        <w:tblStyle w:val="TableGrid"/>
+        <w:tblW w:w="0" w:type="auto"/>
+        <w:tblLook w:val="04A0" w:firstRow="1" w:lastRow="0" w:firstColumn="1" w:lastColumn="0" w:noHBand="0" w:noVBand="1"/>
+      </w:tblPr>
+      <w:tblGrid>
+        <w:gridCol w:w="2785"/>
+        <w:gridCol w:w="6565"/>
+      </w:tblGrid>
+      <w:tr>
+        <w:tc>
+          <w:tcPr>
+            <w:tcW w:w="2785" w:type="dxa"/>
+          </w:tcPr>
+          <w:p>
+            <w:pPr>
+              <w:jc w:val="center"/>
+              <w:rPr>
+                <w:rFonts w:ascii="Times New Roman" w:hAnsi="Times New Roman" w:cs="Times New Roman"/>
+                <w:sz w:val="24"/>
+                <w:szCs w:val="24"/>
+              </w:rPr>
+            </w:pPr>
+            <w:r>
+              <w:rPr>
+                <w:rFonts w:ascii="Times New Roman" w:hAnsi="Times New Roman" w:cs="Times New Roman"/>
+                <w:sz w:val="24"/>
+                <w:szCs w:val="24"/>
+              </w:rPr>
+              <w:t>File Name</w:t>
+            </w:r>
+          </w:p>
+        </w:tc>
+        <w:tc>
+          <w:tcPr>
+            <w:tcW w:w="6565" w:type="dxa"/>
+          </w:tcPr>
+          <w:p>
+            <w:pPr>
+              <w:jc w:val="center"/>
+              <w:rPr>
+                <w:rFonts w:ascii="Times New Roman" w:hAnsi="Times New Roman" w:cs="Times New Roman"/>
+                <w:sz w:val="24"/>
+                <w:szCs w:val="24"/>
+              </w:rPr>
+            </w:pPr>
+            <w:r>
+              <w:rPr>
+                <w:rFonts w:ascii="Times New Roman" w:hAnsi="Times New Roman" w:cs="Times New Roman"/>
+                <w:sz w:val="24"/>
+                <w:szCs w:val="24"/>
+              </w:rPr>
+              <w:t>Description</w:t>
+            </w:r>
+          </w:p>
+        </w:tc>
+      </w:tr>
+      <w:tr>
+        <w:tc>
+          <w:tcPr>
+            <w:tcW w:w="2785" w:type="dxa"/>
+          </w:tcPr>
+          <w:p>
+            <w:pPr>
+              <w:rPr>
+                <w:rFonts w:ascii="Times New Roman" w:hAnsi="Times New Roman" w:cs="Times New Roman"/>
+                <w:sz w:val="24"/>
+                <w:szCs w:val="24"/>
+              </w:rPr>
+            </w:pPr>
+            <w:r>
+              <w:rPr>
+                <w:rFonts w:ascii="Times New Roman" w:hAnsi="Times New Roman" w:cs="Times New Roman"/>
+                <w:sz w:val="24"/>
+                <w:szCs w:val="24"/>
+              </w:rPr>
+              <w:t>Bear Bank.pdf</w:t>
+            </w:r>
+          </w:p>
+          <w:p>
+            <w:pPr>
+              <w:rPr>
+                <w:rFonts w:ascii="Times New Roman" w:hAnsi="Times New Roman" w:cs="Times New Roman"/>
+                <w:sz w:val="24"/>
+                <w:szCs w:val="24"/>
+              </w:rPr>
+            </w:pPr>
+          </w:p>
+        </w:tc>
+        <w:tc>
+          <w:tcPr>
+            <w:tcW w:w="6565" w:type="dxa"/>
+          </w:tcPr>
+          <w:p>
+            <w:pPr>
+              <w:rPr>
+                <w:rFonts w:ascii="Times New Roman" w:hAnsi="Times New Roman" w:cs="Times New Roman"/>
+                <w:sz w:val="24"/>
+                <w:szCs w:val="24"/>
+              </w:rPr>
+            </w:pPr>
+            <w:r>
+              <w:rPr>
+                <w:rFonts w:ascii="Times New Roman" w:hAnsi="Times New Roman" w:cs="Times New Roman"/>
+                <w:sz w:val="24"/>
+                <w:szCs w:val="24"/>
+              </w:rPr>
+              <w:t xml:space="preserve">This pdf file is </w:t>
+            </w:r>
+            <w:r>
+              <w:rPr>
+                <w:rFonts w:ascii="Times New Roman" w:hAnsi="Times New Roman" w:cs="Times New Roman"/>
+                <w:sz w:val="24"/>
+                <w:szCs w:val="24"/>
+              </w:rPr>
+              <w:t xml:space="preserve">a UML diagram </w:t>
+            </w:r>
+            <w:r>
+              <w:rPr>
+                <w:rFonts w:ascii="Times New Roman" w:hAnsi="Times New Roman" w:cs="Times New Roman"/>
+                <w:sz w:val="24"/>
+                <w:szCs w:val="24"/>
+              </w:rPr>
+              <w:t>used to display the members and methods of the header files and C++ files used in the project.</w:t>
+            </w:r>
+          </w:p>
+        </w:tc>
+      </w:tr>
+      <w:tr>
+        <w:tc>
+          <w:tcPr>
+            <w:tcW w:w="2785" w:type="dxa"/>
+          </w:tcPr>
+          <w:p>
+            <w:pPr>
+              <w:rPr>
+                <w:rFonts w:ascii="Times New Roman" w:hAnsi="Times New Roman" w:cs="Times New Roman"/>
+                <w:sz w:val="24"/>
+                <w:szCs w:val="24"/>
+              </w:rPr>
+            </w:pPr>
+            <w:r>
+              <w:rPr>
+                <w:rFonts w:ascii="Times New Roman" w:hAnsi="Times New Roman" w:cs="Times New Roman"/>
+                <w:sz w:val="24"/>
+                <w:szCs w:val="24"/>
+              </w:rPr>
+              <w:t>BankAccount.h</w:t>
+            </w:r>
+          </w:p>
+          <w:p>
+            <w:pPr>
+              <w:rPr>
+                <w:rFonts w:ascii="Times New Roman" w:hAnsi="Times New Roman" w:cs="Times New Roman"/>
+                <w:sz w:val="24"/>
+                <w:szCs w:val="24"/>
+              </w:rPr>
+            </w:pPr>
+          </w:p>
+        </w:tc>
+        <w:tc>
+          <w:tcPr>
+            <w:tcW w:w="6565" w:type="dxa"/>
+          </w:tcPr>
+          <w:p>
+            <w:pPr>
+              <w:rPr>
+                <w:rFonts w:ascii="Times New Roman" w:hAnsi="Times New Roman" w:cs="Times New Roman"/>
+                <w:sz w:val="24"/>
+                <w:szCs w:val="24"/>
+              </w:rPr>
+            </w:pPr>
+            <w:r>
+              <w:rPr>
+                <w:rFonts w:ascii="Times New Roman" w:hAnsi="Times New Roman" w:cs="Times New Roman"/>
+                <w:sz w:val="24"/>
+                <w:szCs w:val="24"/>
+              </w:rPr>
+              <w:t>This header file is the parent class for the other header files, and it contains the common class members and methods needed for performing operations and storing information.</w:t>
+            </w:r>
+          </w:p>
+        </w:tc>
+      </w:tr>
+      <w:tr>
+        <w:tc>
+          <w:tcPr>
+            <w:tcW w:w="2785" w:type="dxa"/>
+          </w:tcPr>
+          <w:p>
+            <w:pPr>
+              <w:rPr>
+                <w:rFonts w:ascii="Times New Roman" w:hAnsi="Times New Roman" w:cs="Times New Roman"/>
+                <w:sz w:val="24"/>
+                <w:szCs w:val="24"/>
+              </w:rPr>
+            </w:pPr>
+            <w:r>
+              <w:rPr>
+                <w:rFonts w:ascii="Times New Roman" w:hAnsi="Times New Roman" w:cs="Times New Roman"/>
+                <w:sz w:val="24"/>
+                <w:szCs w:val="24"/>
+              </w:rPr>
+              <w:t>SavingsAccount.h</w:t>
+            </w:r>
+          </w:p>
+          <w:p>
+            <w:pPr>
+              <w:rPr>
+                <w:rFonts w:ascii="Times New Roman" w:hAnsi="Times New Roman" w:cs="Times New Roman"/>
+                <w:sz w:val="24"/>
+                <w:szCs w:val="24"/>
+              </w:rPr>
+            </w:pPr>
+          </w:p>
+        </w:tc>
+        <w:tc>
+          <w:tcPr>
+            <w:tcW w:w="6565" w:type="dxa"/>
+          </w:tcPr>
+          <w:p>
+            <w:pPr>
+              <w:rPr>
+                <w:rFonts w:ascii="Times New Roman" w:hAnsi="Times New Roman" w:cs="Times New Roman"/>
+                <w:sz w:val="24"/>
+                <w:szCs w:val="24"/>
+              </w:rPr>
+            </w:pPr>
+            <w:r>
+              <w:rPr>
+                <w:rFonts w:ascii="Times New Roman" w:hAnsi="Times New Roman" w:cs="Times New Roman"/>
+                <w:sz w:val="24"/>
+                <w:szCs w:val="24"/>
+              </w:rPr>
+              <w:t>This header file is a child class of BankAccount.h and contains the members and methods used to perform operations and store information for the savings accounts created by the user.</w:t>
+            </w:r>
+          </w:p>
+        </w:tc>
+      </w:tr>
+      <w:tr>
+        <w:tc>
+          <w:tcPr>
+            <w:tcW w:w="2785" w:type="dxa"/>
+          </w:tcPr>
+          <w:p>
+            <w:pPr>
+              <w:rPr>
+                <w:rFonts w:ascii="Times New Roman" w:hAnsi="Times New Roman" w:cs="Times New Roman"/>
+                <w:sz w:val="24"/>
+                <w:szCs w:val="24"/>
+              </w:rPr>
+            </w:pPr>
+            <w:r>
+              <w:rPr>
+                <w:rFonts w:ascii="Times New Roman" w:hAnsi="Times New Roman" w:cs="Times New Roman"/>
+                <w:sz w:val="24"/>
+                <w:szCs w:val="24"/>
+              </w:rPr>
+              <w:t>CheckingAccount.h</w:t>
+            </w:r>
+          </w:p>
+          <w:p>
+            <w:pPr>
+              <w:rPr>
+                <w:rFonts w:ascii="Times New Roman" w:hAnsi="Times New Roman" w:cs="Times New Roman"/>
+                <w:sz w:val="24"/>
+                <w:szCs w:val="24"/>
+              </w:rPr>
+            </w:pPr>
+          </w:p>
+        </w:tc>
+        <w:tc>
+          <w:tcPr>
+            <w:tcW w:w="6565" w:type="dxa"/>
+          </w:tcPr>
+          <w:p>
+            <w:pPr>
+              <w:rPr>
+                <w:rFonts w:ascii="Times New Roman" w:hAnsi="Times New Roman" w:cs="Times New Roman"/>
+                <w:sz w:val="24"/>
+                <w:szCs w:val="24"/>
+              </w:rPr>
+            </w:pPr>
+            <w:r>
+              <w:rPr>
+                <w:rFonts w:ascii="Times New Roman" w:hAnsi="Times New Roman" w:cs="Times New Roman"/>
+                <w:sz w:val="24"/>
+                <w:szCs w:val="24"/>
+              </w:rPr>
+              <w:t>This header file is a child class of BankAccount.h, and contains the members and methods used to perform operations and store information for the checking accounts created by the user.</w:t>
+            </w:r>
+          </w:p>
+        </w:tc>
+      </w:tr>
+      <w:tr>
+        <w:tc>
+          <w:tcPr>
+            <w:tcW w:w="2785" w:type="dxa"/>
+          </w:tcPr>
+          <w:p>
+            <w:pPr>
+              <w:rPr>
+                <w:rFonts w:ascii="Times New Roman" w:hAnsi="Times New Roman" w:cs="Times New Roman"/>
+                <w:sz w:val="24"/>
+                <w:szCs w:val="24"/>
+              </w:rPr>
+            </w:pPr>
+            <w:r>
+              <w:rPr>
+                <w:rFonts w:ascii="Times New Roman" w:hAnsi="Times New Roman" w:cs="Times New Roman"/>
+                <w:sz w:val="24"/>
+                <w:szCs w:val="24"/>
+              </w:rPr>
+              <w:t>OS.h</w:t>
+            </w:r>
+          </w:p>
+        </w:tc>
+        <w:tc>
+          <w:tcPr>
+            <w:tcW w:w="6565" w:type="dxa"/>
+          </w:tcPr>
+          <w:p>
+            <w:pPr>
+              <w:rPr>
+                <w:rFonts w:ascii="Times New Roman" w:hAnsi="Times New Roman" w:cs="Times New Roman"/>
+                <w:sz w:val="24"/>
+                <w:szCs w:val="24"/>
+              </w:rPr>
+            </w:pPr>
+            <w:r>
+              <w:rPr>
+                <w:rFonts w:ascii="Times New Roman" w:hAnsi="Times New Roman" w:cs="Times New Roman"/>
+                <w:sz w:val="24"/>
+                <w:szCs w:val="24"/>
+              </w:rPr>
+              <w:t>This header file is a child class of BankAccount.h and contains the members and methods used to unite the account header files into a working banking system.</w:t>
+            </w:r>
+          </w:p>
+        </w:tc>
+      </w:tr>
+      <w:tr>
+        <w:tc>
+          <w:tcPr>
+            <w:tcW w:w="2785" w:type="dxa"/>
+          </w:tcPr>
+          <w:p>
+            <w:pPr>
+              <w:rPr>
+                <w:rFonts w:ascii="Times New Roman" w:hAnsi="Times New Roman" w:cs="Times New Roman"/>
+                <w:sz w:val="24"/>
+                <w:szCs w:val="24"/>
+              </w:rPr>
+            </w:pPr>
+            <w:r>
+              <w:rPr>
+                <w:rFonts w:ascii="Times New Roman" w:hAnsi="Times New Roman" w:cs="Times New Roman"/>
+                <w:sz w:val="24"/>
+                <w:szCs w:val="24"/>
+              </w:rPr>
+              <w:t>BearBank.cpp</w:t>
+            </w:r>
+          </w:p>
+          <w:p>
+            <w:pPr>
+              <w:rPr>
+                <w:rFonts w:ascii="Times New Roman" w:hAnsi="Times New Roman" w:cs="Times New Roman"/>
+                <w:sz w:val="24"/>
+                <w:szCs w:val="24"/>
+              </w:rPr>
+            </w:pPr>
+          </w:p>
+        </w:tc>
+        <w:tc>
+          <w:tcPr>
+            <w:tcW w:w="6565" w:type="dxa"/>
+          </w:tcPr>
+          <w:p>
+            <w:pPr>
+              <w:rPr>
+                <w:rFonts w:ascii="Times New Roman" w:hAnsi="Times New Roman" w:cs="Times New Roman"/>
+                <w:sz w:val="24"/>
+                <w:szCs w:val="24"/>
+              </w:rPr>
+            </w:pPr>
+            <w:r>
+              <w:rPr>
+                <w:rFonts w:ascii="Times New Roman" w:hAnsi="Times New Roman" w:cs="Times New Roman"/>
+                <w:sz w:val="24"/>
+                <w:szCs w:val="24"/>
+              </w:rPr>
+              <w:t>This C++ file contains the main loop that controls the user interface, and makes calls to the header files in order to use their operations.</w:t>
+            </w:r>
+          </w:p>
+        </w:tc>
+      </w:tr>
+      <w:tr>
+        <w:tc>
+          <w:tcPr>
+            <w:tcW w:w="2785" w:type="dxa"/>
+          </w:tcPr>
+          <w:p>
+            <w:pPr>
+              <w:rPr>
+                <w:rFonts w:ascii="Times New Roman" w:hAnsi="Times New Roman" w:cs="Times New Roman"/>
+                <w:sz w:val="24"/>
+                <w:szCs w:val="24"/>
+              </w:rPr>
+            </w:pPr>
+            <w:r>
+              <w:rPr>
+                <w:rFonts w:ascii="Times New Roman" w:hAnsi="Times New Roman" w:cs="Times New Roman"/>
+                <w:sz w:val="24"/>
+                <w:szCs w:val="24"/>
+              </w:rPr>
+              <w:t>TotallyNotBankInfo.txt</w:t>
+            </w:r>
+          </w:p>
+        </w:tc>
+        <w:tc>
+          <w:tcPr>
+            <w:tcW w:w="6565" w:type="dxa"/>
+          </w:tcPr>
+          <w:p>
+            <w:pPr>
+              <w:rPr>
+                <w:rFonts w:ascii="Times New Roman" w:hAnsi="Times New Roman" w:cs="Times New Roman"/>
+                <w:sz w:val="24"/>
+                <w:szCs w:val="24"/>
+              </w:rPr>
+            </w:pPr>
+            <w:r>
+              <w:rPr>
+                <w:rFonts w:ascii="Times New Roman" w:hAnsi="Times New Roman" w:cs="Times New Roman"/>
+                <w:sz w:val="24"/>
+                <w:szCs w:val="24"/>
+              </w:rPr>
+              <w:t>This text file is a document used to store user account information, and is updated as the user continues to perform operations.</w:t>
+            </w:r>
+            <w:r>
+              <w:rPr>
+                <w:rFonts w:ascii="Times New Roman" w:hAnsi="Times New Roman" w:cs="Times New Roman"/>
+                <w:sz w:val="24"/>
+                <w:szCs w:val="24"/>
+              </w:rPr>
+              <w:t xml:space="preserve"> This file will not be initially included in the zip file, the program will create the file once BearBank is compiled and executed. </w:t>
+            </w:r>
+          </w:p>
+        </w:tc>
+      </w:tr>
+    </w:tbl>
+    <w:p>
+      <w:pPr>
+        <w:rPr>
+          <w:rFonts w:ascii="Times New Roman" w:hAnsi="Times New Roman" w:cs="Times New Roman"/>
+          <w:b/>
+          <w:bCs/>
+          <w:sz w:val="24"/>
+          <w:szCs w:val="24"/>
+        </w:rPr>
+      </w:pPr>
+    </w:p>
+    <w:p>
+      <w:pPr>
+        <w:rPr>
+          <w:rFonts w:ascii="Times New Roman" w:hAnsi="Times New Roman" w:cs="Times New Roman"/>
+          <w:sz w:val="24"/>
+          <w:szCs w:val="24"/>
+        </w:rPr>
+      </w:pPr>
       <w:r>
         <w:rPr>
           <w:rFonts w:ascii="Times New Roman" w:hAnsi="Times New Roman" w:cs="Times New Roman"/>
           <w:sz w:val="24"/>
           <w:szCs w:val="24"/>
         </w:rPr>
-        <w:t xml:space="preserve"> – This header file is the parent class for the other header files, and it contains the common class members and methods needed for performing operations and storing information. </w:t>
+        <w:t xml:space="preserve">To run the program, unzip the files into the </w:t>
+      </w:r>
+      <w:r>
+        <w:rPr>
+          <w:rFonts w:ascii="Times New Roman" w:hAnsi="Times New Roman" w:cs="Times New Roman"/>
+          <w:sz w:val="24"/>
+          <w:szCs w:val="24"/>
+        </w:rPr>
+        <w:t>This PC\[local disk]\</w:t>
+      </w:r>
+      <w:r>
+        <w:rPr>
+          <w:rFonts w:ascii="Times New Roman" w:hAnsi="Times New Roman" w:cs="Times New Roman"/>
+          <w:sz w:val="24"/>
+          <w:szCs w:val="24"/>
+        </w:rPr>
+        <w:t xml:space="preserve">cygwin64\home\[profile name] </w:t>
+      </w:r>
+      <w:r>
+        <w:rPr>
+          <w:rFonts w:ascii="Times New Roman" w:hAnsi="Times New Roman" w:cs="Times New Roman"/>
+          <w:sz w:val="24"/>
+          <w:szCs w:val="24"/>
+        </w:rPr>
+        <w:t>directory</w:t>
+      </w:r>
+      <w:r>
+        <w:rPr>
+          <w:rFonts w:ascii="Times New Roman" w:hAnsi="Times New Roman" w:cs="Times New Roman"/>
+          <w:sz w:val="24"/>
+          <w:szCs w:val="24"/>
+        </w:rPr>
+        <w:t>. Then, open Cygwin and type the following line:</w:t>
       </w:r>
     </w:p>
     <w:p>
@@ -609,7 +1286,15 @@
           <w:sz w:val="24"/>
           <w:szCs w:val="24"/>
         </w:rPr>
-        <w:t xml:space="preserve">BearBank.cpp – This C++ file contains the main loop that controls the user interface, and makes calls to the header files in order to use their operations. </w:t>
+        <w:tab/>
+      </w:r>
+      <w:r>
+        <w:rPr>
+          <w:rFonts w:ascii="Times New Roman" w:hAnsi="Times New Roman" w:cs="Times New Roman"/>
+          <w:sz w:val="24"/>
+          <w:szCs w:val="24"/>
+        </w:rPr>
+        <w:t>g++ BearBank.cpp -o BearBank</w:t>
       </w:r>
     </w:p>
     <w:p>
@@ -620,57 +1305,13 @@
           <w:szCs w:val="24"/>
         </w:rPr>
       </w:pPr>
-      <w:proofErr w:type="spellStart"/>
       <w:r>
         <w:rPr>
           <w:rFonts w:ascii="Times New Roman" w:hAnsi="Times New Roman" w:cs="Times New Roman"/>
           <w:sz w:val="24"/>
           <w:szCs w:val="24"/>
         </w:rPr>
-        <w:t>CheckingAccount.h</w:t>
-      </w:r>
-      <w:proofErr w:type="spellEnd"/>
-      <w:r>
-        <w:rPr>
-          <w:rFonts w:ascii="Times New Roman" w:hAnsi="Times New Roman" w:cs="Times New Roman"/>
-          <w:sz w:val="24"/>
-          <w:szCs w:val="24"/>
-        </w:rPr>
-        <w:t xml:space="preserve"> – This header file is </w:t>
-      </w:r>
-      <w:r>
-        <w:rPr>
-          <w:rFonts w:ascii="Times New Roman" w:hAnsi="Times New Roman" w:cs="Times New Roman"/>
-          <w:sz w:val="24"/>
-          <w:szCs w:val="24"/>
-        </w:rPr>
-        <w:t>a</w:t>
-      </w:r>
-      <w:r>
-        <w:rPr>
-          <w:rFonts w:ascii="Times New Roman" w:hAnsi="Times New Roman" w:cs="Times New Roman"/>
-          <w:sz w:val="24"/>
-          <w:szCs w:val="24"/>
-        </w:rPr>
-        <w:t xml:space="preserve"> child class of </w:t>
-      </w:r>
-      <w:proofErr w:type="spellStart"/>
-      <w:r>
-        <w:rPr>
-          <w:rFonts w:ascii="Times New Roman" w:hAnsi="Times New Roman" w:cs="Times New Roman"/>
-          <w:sz w:val="24"/>
-          <w:szCs w:val="24"/>
-        </w:rPr>
-        <w:t>BankAccount.h</w:t>
-      </w:r>
-      <w:proofErr w:type="spellEnd"/>
-      <w:r>
-        <w:rPr>
-          <w:rFonts w:ascii="Times New Roman" w:hAnsi="Times New Roman" w:cs="Times New Roman"/>
-          <w:sz w:val="24"/>
-          <w:szCs w:val="24"/>
-        </w:rPr>
-        <w:t xml:space="preserve">, and contains the members and methods used to perform operations and store information for the checking accounts created by the user. </w:t>
+        <w:t>and press the enter key. This compiles the .cpp file to create an executable. To run the executable file, titled BearBank, type the following line:</w:t>
       </w:r>
     </w:p>
     <w:p>
@@ -681,23 +1322,13 @@
           <w:szCs w:val="24"/>
         </w:rPr>
       </w:pPr>
-      <w:proofErr w:type="spellStart"/>
       <w:r>
         <w:rPr>
           <w:rFonts w:ascii="Times New Roman" w:hAnsi="Times New Roman" w:cs="Times New Roman"/>
           <w:sz w:val="24"/>
           <w:szCs w:val="24"/>
         </w:rPr>
-        <w:t>OS.h</w:t>
-      </w:r>
-      <w:proofErr w:type="spellEnd"/>
-      <w:r>
-        <w:rPr>
-          <w:rFonts w:ascii="Times New Roman" w:hAnsi="Times New Roman" w:cs="Times New Roman"/>
-          <w:sz w:val="24"/>
-          <w:szCs w:val="24"/>
-        </w:rPr>
-        <w:t xml:space="preserve"> – This header file is </w:t>
+        <w:tab/>
       </w:r>
       <w:r>
         <w:rPr>
@@ -705,41 +1336,7 @@
           <w:sz w:val="24"/>
           <w:szCs w:val="24"/>
         </w:rPr>
-        <w:t>a</w:t>
-      </w:r>
-      <w:r>
-        <w:rPr>
-          <w:rFonts w:ascii="Times New Roman" w:hAnsi="Times New Roman" w:cs="Times New Roman"/>
-          <w:sz w:val="24"/>
-          <w:szCs w:val="24"/>
-        </w:rPr>
-        <w:t xml:space="preserve"> child class of </w:t>
-      </w:r>
-      <w:proofErr w:type="spellStart"/>
-      <w:r>
-        <w:rPr>
-          <w:rFonts w:ascii="Times New Roman" w:hAnsi="Times New Roman" w:cs="Times New Roman"/>
-          <w:sz w:val="24"/>
-          <w:szCs w:val="24"/>
-        </w:rPr>
-        <w:t>BankAccount.h</w:t>
-      </w:r>
-      <w:proofErr w:type="spellEnd"/>
-      <w:r>
-        <w:rPr>
-          <w:rFonts w:ascii="Times New Roman" w:hAnsi="Times New Roman" w:cs="Times New Roman"/>
-          <w:sz w:val="24"/>
-          <w:szCs w:val="24"/>
-        </w:rPr>
-        <w:t xml:space="preserve"> and contains the members and methods used to </w:t>
-      </w:r>
-      <w:r>
-        <w:rPr>
-          <w:rFonts w:ascii="Times New Roman" w:hAnsi="Times New Roman" w:cs="Times New Roman"/>
-          <w:sz w:val="24"/>
-          <w:szCs w:val="24"/>
-        </w:rPr>
-        <w:t xml:space="preserve">unite the account header files into a working banking system. </w:t>
+        <w:t>./BearBank</w:t>
       </w:r>
     </w:p>
     <w:p>
@@ -750,233 +1347,14 @@
           <w:szCs w:val="24"/>
         </w:rPr>
       </w:pPr>
-      <w:proofErr w:type="spellStart"/>
       <w:r>
         <w:rPr>
           <w:rFonts w:ascii="Times New Roman" w:hAnsi="Times New Roman" w:cs="Times New Roman"/>
           <w:sz w:val="24"/>
           <w:szCs w:val="24"/>
         </w:rPr>
-        <w:t>SavingsAccount.h</w:t>
+        <w:t xml:space="preserve">and press the enter key. This will cause the program to run. As inputs are executed by the program, the TotallyNotBankInfo.txt file will be created and added to the directory. </w:t>
       </w:r>
-      <w:proofErr w:type="spellEnd"/>
-      <w:r>
-        <w:rPr>
-          <w:rFonts w:ascii="Times New Roman" w:hAnsi="Times New Roman" w:cs="Times New Roman"/>
-          <w:sz w:val="24"/>
-          <w:szCs w:val="24"/>
-        </w:rPr>
-        <w:t xml:space="preserve"> – </w:t>
-      </w:r>
-      <w:r>
-        <w:rPr>
-          <w:rFonts w:ascii="Times New Roman" w:hAnsi="Times New Roman" w:cs="Times New Roman"/>
-          <w:sz w:val="24"/>
-          <w:szCs w:val="24"/>
-        </w:rPr>
-        <w:t xml:space="preserve">This header file is a child class of </w:t>
-      </w:r>
-      <w:proofErr w:type="spellStart"/>
-      <w:r>
-        <w:rPr>
-          <w:rFonts w:ascii="Times New Roman" w:hAnsi="Times New Roman" w:cs="Times New Roman"/>
-          <w:sz w:val="24"/>
-          <w:szCs w:val="24"/>
-        </w:rPr>
-        <w:t>BankAccount.h</w:t>
-      </w:r>
-      <w:proofErr w:type="spellEnd"/>
-      <w:r>
-        <w:rPr>
-          <w:rFonts w:ascii="Times New Roman" w:hAnsi="Times New Roman" w:cs="Times New Roman"/>
-          <w:sz w:val="24"/>
-          <w:szCs w:val="24"/>
-        </w:rPr>
-        <w:t xml:space="preserve"> and contains the members and methods used to perform operations and store information for the savings accounts created by the user. </w:t>
-      </w:r>
-    </w:p>
-    <w:p>
-      <w:pPr>
-        <w:rPr>
-          <w:rFonts w:ascii="Times New Roman" w:hAnsi="Times New Roman" w:cs="Times New Roman"/>
-          <w:sz w:val="24"/>
-          <w:szCs w:val="24"/>
-        </w:rPr>
-      </w:pPr>
-      <w:r>
-        <w:rPr>
-          <w:rFonts w:ascii="Times New Roman" w:hAnsi="Times New Roman" w:cs="Times New Roman"/>
-          <w:sz w:val="24"/>
-          <w:szCs w:val="24"/>
-        </w:rPr>
-        <w:t xml:space="preserve">TotallyNotBankInfo.txt – </w:t>
-      </w:r>
-      <w:r>
-        <w:rPr>
-          <w:rFonts w:ascii="Times New Roman" w:hAnsi="Times New Roman" w:cs="Times New Roman"/>
-          <w:sz w:val="24"/>
-          <w:szCs w:val="24"/>
-        </w:rPr>
-        <w:t xml:space="preserve">This text file is a document used to store user account information, and is updated as the user continues to perform operations. </w:t>
-      </w:r>
-    </w:p>
-    <w:p>
-      <w:pPr>
-        <w:rPr>
-          <w:rFonts w:ascii="Times New Roman" w:hAnsi="Times New Roman" w:cs="Times New Roman"/>
-          <w:sz w:val="24"/>
-          <w:szCs w:val="24"/>
-        </w:rPr>
-      </w:pPr>
-      <w:r>
-        <w:rPr>
-          <w:rFonts w:ascii="Times New Roman" w:hAnsi="Times New Roman" w:cs="Times New Roman"/>
-          <w:sz w:val="24"/>
-          <w:szCs w:val="24"/>
-        </w:rPr>
-        <w:lastRenderedPageBreak/>
-        <w:t xml:space="preserve">Bear Bank.pdf </w:t>
-      </w:r>
-      <w:r>
-        <w:rPr>
-          <w:rFonts w:ascii="Times New Roman" w:hAnsi="Times New Roman" w:cs="Times New Roman"/>
-          <w:sz w:val="24"/>
-          <w:szCs w:val="24"/>
-        </w:rPr>
-        <w:t>–</w:t>
-      </w:r>
-      <w:r>
-        <w:rPr>
-          <w:rFonts w:ascii="Times New Roman" w:hAnsi="Times New Roman" w:cs="Times New Roman"/>
-          <w:sz w:val="24"/>
-          <w:szCs w:val="24"/>
-        </w:rPr>
-        <w:t xml:space="preserve"> </w:t>
-      </w:r>
-      <w:r>
-        <w:rPr>
-          <w:rFonts w:ascii="Times New Roman" w:hAnsi="Times New Roman" w:cs="Times New Roman"/>
-          <w:sz w:val="24"/>
-          <w:szCs w:val="24"/>
-        </w:rPr>
-        <w:t xml:space="preserve">This pdf file is used to display the members and methods of the header files and C++ files used in the project. </w:t>
-      </w:r>
-    </w:p>
-    <w:p>
-      <w:pPr>
-        <w:rPr>
-          <w:rFonts w:ascii="Times New Roman" w:hAnsi="Times New Roman" w:cs="Times New Roman"/>
-          <w:sz w:val="24"/>
-          <w:szCs w:val="24"/>
-        </w:rPr>
-      </w:pPr>
-      <w:r>
-        <w:rPr>
-          <w:rFonts w:ascii="Times New Roman" w:hAnsi="Times New Roman" w:cs="Times New Roman"/>
-          <w:sz w:val="24"/>
-          <w:szCs w:val="24"/>
-        </w:rPr>
-        <w:t xml:space="preserve">To run the program, insert the files listed above, excluding the pdf, into the Cygwin operator on the desired computer. After that has been completed, compile the BearBank.cpp file and run it. </w:t>
-      </w:r>
-    </w:p>
-    <w:p>
-      <w:pPr>
-        <w:rPr>
-          <w:rFonts w:ascii="Times New Roman" w:hAnsi="Times New Roman" w:cs="Times New Roman"/>
-          <w:sz w:val="24"/>
-          <w:szCs w:val="24"/>
-        </w:rPr>
-      </w:pPr>
-      <w:r>
-        <w:rPr>
-          <w:rFonts w:ascii="Times New Roman" w:hAnsi="Times New Roman" w:cs="Times New Roman"/>
-          <w:sz w:val="24"/>
-          <w:szCs w:val="24"/>
-        </w:rPr>
-        <w:t>Type the following lines into Cygwin after the files have been added to the compiler:</w:t>
-      </w:r>
-    </w:p>
-    <w:p>
-      <w:pPr>
-        <w:rPr>
-          <w:rFonts w:ascii="Times New Roman" w:hAnsi="Times New Roman" w:cs="Times New Roman"/>
-          <w:sz w:val="24"/>
-          <w:szCs w:val="24"/>
-        </w:rPr>
-      </w:pPr>
-      <w:r>
-        <w:rPr>
-          <w:rFonts w:ascii="Times New Roman" w:hAnsi="Times New Roman" w:cs="Times New Roman"/>
-          <w:sz w:val="24"/>
-          <w:szCs w:val="24"/>
-        </w:rPr>
-        <w:tab/>
-        <w:t xml:space="preserve">g++ BearBank.cpp -o </w:t>
-      </w:r>
-      <w:proofErr w:type="spellStart"/>
-      <w:r>
-        <w:rPr>
-          <w:rFonts w:ascii="Times New Roman" w:hAnsi="Times New Roman" w:cs="Times New Roman"/>
-          <w:sz w:val="24"/>
-          <w:szCs w:val="24"/>
-        </w:rPr>
-        <w:t>BearBank</w:t>
-      </w:r>
-      <w:proofErr w:type="spellEnd"/>
-    </w:p>
-    <w:p>
-      <w:pPr>
-        <w:rPr>
-          <w:rFonts w:ascii="Times New Roman" w:hAnsi="Times New Roman" w:cs="Times New Roman"/>
-          <w:sz w:val="24"/>
-          <w:szCs w:val="24"/>
-        </w:rPr>
-      </w:pPr>
-      <w:r>
-        <w:rPr>
-          <w:rFonts w:ascii="Times New Roman" w:hAnsi="Times New Roman" w:cs="Times New Roman"/>
-          <w:sz w:val="24"/>
-          <w:szCs w:val="24"/>
-        </w:rPr>
-        <w:tab/>
-        <w:t>./</w:t>
-      </w:r>
-      <w:proofErr w:type="spellStart"/>
-      <w:r>
-        <w:rPr>
-          <w:rFonts w:ascii="Times New Roman" w:hAnsi="Times New Roman" w:cs="Times New Roman"/>
-          <w:sz w:val="24"/>
-          <w:szCs w:val="24"/>
-        </w:rPr>
-        <w:t>BearBank</w:t>
-      </w:r>
-      <w:proofErr w:type="spellEnd"/>
-    </w:p>
-    <w:p>
-      <w:pPr>
-        <w:rPr>
-          <w:rFonts w:ascii="Times New Roman" w:hAnsi="Times New Roman" w:cs="Times New Roman"/>
-          <w:sz w:val="36"/>
-          <w:szCs w:val="36"/>
-        </w:rPr>
-      </w:pPr>
-      <w:r>
-        <w:rPr>
-          <w:rFonts w:ascii="Times New Roman" w:hAnsi="Times New Roman" w:cs="Times New Roman"/>
-          <w:sz w:val="36"/>
-          <w:szCs w:val="36"/>
-        </w:rPr>
-        <w:t>Check this/reword some parts of it before submitting the file</w:t>
-      </w:r>
-    </w:p>
-    <w:p>
-      <w:pPr>
-        <w:rPr>
-          <w:rFonts w:ascii="Times New Roman" w:hAnsi="Times New Roman" w:cs="Times New Roman"/>
-          <w:sz w:val="24"/>
-          <w:szCs w:val="24"/>
-        </w:rPr>
-      </w:pPr>
     </w:p>
     <w:sectPr>
       <w:pgSz w:w="12240" w:h="15840"/>

</xml_diff>

<commit_message>
adding git repo link : )
</commit_message>
<xml_diff>
--- a/Project1Doc.docx
+++ b/Project1Doc.docx
@@ -1,6 +1,6 @@
 
 <file path=word/document.xml><?xml version="1.0" encoding="utf-8"?>
-<w:document xmlns:wpc="http://schemas.microsoft.com/office/word/2010/wordprocessingCanvas" xmlns:cx="http://schemas.microsoft.com/office/drawing/2014/chartex" xmlns:cx1="http://schemas.microsoft.com/office/drawing/2015/9/8/chartex" xmlns:cx2="http://schemas.microsoft.com/office/drawing/2015/10/21/chartex" xmlns:cx3="http://schemas.microsoft.com/office/drawing/2016/5/9/chartex" xmlns:cx4="http://schemas.microsoft.com/office/drawing/2016/5/10/chartex" xmlns:cx5="http://schemas.microsoft.com/office/drawing/2016/5/11/chartex" xmlns:cx6="http://schemas.microsoft.com/office/drawing/2016/5/12/chartex" xmlns:cx7="http://schemas.microsoft.com/office/drawing/2016/5/13/chartex" xmlns:cx8="http://schemas.microsoft.com/office/drawing/2016/5/14/chartex" xmlns:mc="http://schemas.openxmlformats.org/markup-compatibility/2006" xmlns:aink="http://schemas.microsoft.com/office/drawing/2016/ink" xmlns:am3d="http://schemas.microsoft.com/office/drawing/2017/model3d" xmlns:o="urn:schemas-microsoft-com:office:office" xmlns:r="http://schemas.openxmlformats.org/officeDocument/2006/relationships" xmlns:m="http://schemas.openxmlformats.org/officeDocument/2006/math" xmlns:v="urn:schemas-microsoft-com:vml" xmlns:wp14="http://schemas.microsoft.com/office/word/2010/wordprocessingDrawing" xmlns:wp="http://schemas.openxmlformats.org/drawingml/2006/wordprocessingDrawing" xmlns:w10="urn:schemas-microsoft-com:office:word" xmlns:w="http://schemas.openxmlformats.org/wordprocessingml/2006/main" xmlns:w14="http://schemas.microsoft.com/office/word/2010/wordml" xmlns:w15="http://schemas.microsoft.com/office/word/2012/wordml" xmlns:w16cex="http://schemas.microsoft.com/office/word/2018/wordml/cex" xmlns:w16cid="http://schemas.microsoft.com/office/word/2016/wordml/cid" xmlns:w16="http://schemas.microsoft.com/office/word/2018/wordml" xmlns:w16se="http://schemas.microsoft.com/office/word/2015/wordml/symex" xmlns:wpg="http://schemas.microsoft.com/office/word/2010/wordprocessingGroup" xmlns:wpi="http://schemas.microsoft.com/office/word/2010/wordprocessingInk" xmlns:wne="http://schemas.microsoft.com/office/word/2006/wordml" xmlns:wps="http://schemas.microsoft.com/office/word/2010/wordprocessingShape" mc:Ignorable="w14 w15 w16se w16cid w16 w16cex wp14">
+<w:document xmlns:wpc="http://schemas.microsoft.com/office/word/2010/wordprocessingCanvas" xmlns:cx="http://schemas.microsoft.com/office/drawing/2014/chartex" xmlns:cx1="http://schemas.microsoft.com/office/drawing/2015/9/8/chartex" xmlns:cx2="http://schemas.microsoft.com/office/drawing/2015/10/21/chartex" xmlns:cx3="http://schemas.microsoft.com/office/drawing/2016/5/9/chartex" xmlns:cx4="http://schemas.microsoft.com/office/drawing/2016/5/10/chartex" xmlns:cx5="http://schemas.microsoft.com/office/drawing/2016/5/11/chartex" xmlns:cx6="http://schemas.microsoft.com/office/drawing/2016/5/12/chartex" xmlns:cx7="http://schemas.microsoft.com/office/drawing/2016/5/13/chartex" xmlns:cx8="http://schemas.microsoft.com/office/drawing/2016/5/14/chartex" xmlns:mc="http://schemas.openxmlformats.org/markup-compatibility/2006" xmlns:aink="http://schemas.microsoft.com/office/drawing/2016/ink" xmlns:am3d="http://schemas.microsoft.com/office/drawing/2017/model3d" xmlns:o="urn:schemas-microsoft-com:office:office" xmlns:r="http://schemas.openxmlformats.org/officeDocument/2006/relationships" xmlns:m="http://schemas.openxmlformats.org/officeDocument/2006/math" xmlns:v="urn:schemas-microsoft-com:vml" xmlns:wp14="http://schemas.microsoft.com/office/word/2010/wordprocessingDrawing" xmlns:wp="http://schemas.openxmlformats.org/drawingml/2006/wordprocessingDrawing" xmlns:w10="urn:schemas-microsoft-com:office:word" xmlns:w="http://schemas.openxmlformats.org/wordprocessingml/2006/main" xmlns:w14="http://schemas.microsoft.com/office/word/2010/wordml" xmlns:w15="http://schemas.microsoft.com/office/word/2012/wordml" xmlns:w16cid="http://schemas.microsoft.com/office/word/2016/wordml/cid" xmlns:w16se="http://schemas.microsoft.com/office/word/2015/wordml/symex" xmlns:wpg="http://schemas.microsoft.com/office/word/2010/wordprocessingGroup" xmlns:wpi="http://schemas.microsoft.com/office/word/2010/wordprocessingInk" xmlns:wne="http://schemas.microsoft.com/office/word/2006/wordml" xmlns:wps="http://schemas.microsoft.com/office/word/2010/wordprocessingShape" mc:Ignorable="w14 w15 w16se w16cid wp14">
   <w:body>
     <w:p>
       <w:pPr>
@@ -132,7 +132,25 @@
                 <w:sz w:val="24"/>
                 <w:szCs w:val="24"/>
               </w:rPr>
-              <w:t xml:space="preserve"> .cpp file</w:t>
+              <w:t xml:space="preserve"> .</w:t>
+            </w:r>
+            <w:proofErr w:type="spellStart"/>
+            <w:r>
+              <w:rPr>
+                <w:rFonts w:ascii="Times New Roman" w:hAnsi="Times New Roman" w:cs="Times New Roman"/>
+                <w:sz w:val="24"/>
+                <w:szCs w:val="24"/>
+              </w:rPr>
+              <w:t>cpp</w:t>
+            </w:r>
+            <w:proofErr w:type="spellEnd"/>
+            <w:r>
+              <w:rPr>
+                <w:rFonts w:ascii="Times New Roman" w:hAnsi="Times New Roman" w:cs="Times New Roman"/>
+                <w:sz w:val="24"/>
+                <w:szCs w:val="24"/>
+              </w:rPr>
+              <w:t xml:space="preserve"> file</w:t>
             </w:r>
             <w:r>
               <w:rPr>
@@ -226,7 +244,25 @@
                 <w:sz w:val="24"/>
                 <w:szCs w:val="24"/>
               </w:rPr>
-              <w:t xml:space="preserve"> Further, the shared characteristics of each type of account was combined into the parent class BankAccount.</w:t>
+              <w:t xml:space="preserve"> Further, the shared characteristics of each type of account was combined into the parent class </w:t>
+            </w:r>
+            <w:proofErr w:type="spellStart"/>
+            <w:r>
+              <w:rPr>
+                <w:rFonts w:ascii="Times New Roman" w:hAnsi="Times New Roman" w:cs="Times New Roman"/>
+                <w:sz w:val="24"/>
+                <w:szCs w:val="24"/>
+              </w:rPr>
+              <w:t>BankAccount</w:t>
+            </w:r>
+            <w:proofErr w:type="spellEnd"/>
+            <w:r>
+              <w:rPr>
+                <w:rFonts w:ascii="Times New Roman" w:hAnsi="Times New Roman" w:cs="Times New Roman"/>
+                <w:sz w:val="24"/>
+                <w:szCs w:val="24"/>
+              </w:rPr>
+              <w:t>.</w:t>
             </w:r>
             <w:r>
               <w:rPr>
@@ -362,6 +398,7 @@
               </w:rPr>
               <w:t xml:space="preserve">, </w:t>
             </w:r>
+            <w:proofErr w:type="spellStart"/>
             <w:r>
               <w:rPr>
                 <w:rFonts w:ascii="Times New Roman" w:hAnsi="Times New Roman" w:cs="Times New Roman"/>
@@ -370,6 +407,7 @@
               </w:rPr>
               <w:t>BankAccount</w:t>
             </w:r>
+            <w:proofErr w:type="spellEnd"/>
             <w:r>
               <w:rPr>
                 <w:rFonts w:ascii="Times New Roman" w:hAnsi="Times New Roman" w:cs="Times New Roman"/>
@@ -392,7 +430,25 @@
                 <w:sz w:val="24"/>
                 <w:szCs w:val="24"/>
               </w:rPr>
-              <w:t>. Non-account specific behaviors were implemented directly in the header file where BankAccount is stored. The derived class-specific behaviors were made to be purely virtual and therefore were implemented directly inside the derived classes</w:t>
+              <w:t xml:space="preserve">. Non-account specific behaviors were implemented directly in the header file where </w:t>
+            </w:r>
+            <w:proofErr w:type="spellStart"/>
+            <w:r>
+              <w:rPr>
+                <w:rFonts w:ascii="Times New Roman" w:hAnsi="Times New Roman" w:cs="Times New Roman"/>
+                <w:sz w:val="24"/>
+                <w:szCs w:val="24"/>
+              </w:rPr>
+              <w:t>BankAccount</w:t>
+            </w:r>
+            <w:proofErr w:type="spellEnd"/>
+            <w:r>
+              <w:rPr>
+                <w:rFonts w:ascii="Times New Roman" w:hAnsi="Times New Roman" w:cs="Times New Roman"/>
+                <w:sz w:val="24"/>
+                <w:szCs w:val="24"/>
+              </w:rPr>
+              <w:t xml:space="preserve"> is stored. The derived class-specific behaviors were made to be purely virtual and therefore were implemented directly inside the derived classes</w:t>
             </w:r>
             <w:r>
               <w:rPr>
@@ -470,7 +526,25 @@
                 <w:sz w:val="24"/>
                 <w:szCs w:val="24"/>
               </w:rPr>
-              <w:t xml:space="preserve">The only methods that incorporated polymorphism were the pure virtual functions. These methods were common to both types of accounts, but were implemented differently by account requirements. </w:t>
+              <w:t xml:space="preserve">The only methods that incorporated polymorphism were the pure virtual functions. These methods were common to both types of </w:t>
+            </w:r>
+            <w:proofErr w:type="gramStart"/>
+            <w:r>
+              <w:rPr>
+                <w:rFonts w:ascii="Times New Roman" w:hAnsi="Times New Roman" w:cs="Times New Roman"/>
+                <w:sz w:val="24"/>
+                <w:szCs w:val="24"/>
+              </w:rPr>
+              <w:t>accounts, but</w:t>
+            </w:r>
+            <w:proofErr w:type="gramEnd"/>
+            <w:r>
+              <w:rPr>
+                <w:rFonts w:ascii="Times New Roman" w:hAnsi="Times New Roman" w:cs="Times New Roman"/>
+                <w:sz w:val="24"/>
+                <w:szCs w:val="24"/>
+              </w:rPr>
+              <w:t xml:space="preserve"> were implemented differently by account requirements. </w:t>
             </w:r>
           </w:p>
         </w:tc>
@@ -612,7 +686,25 @@
                 <w:sz w:val="24"/>
                 <w:szCs w:val="24"/>
               </w:rPr>
-              <w:t xml:space="preserve">UML class diagram and handling how users interacted with the account objects. As such, he wrote the .cpp file and the OS header file. </w:t>
+              <w:t>UML class diagram and handling how users interacted with the account objects. As such, he wrote the .</w:t>
+            </w:r>
+            <w:proofErr w:type="spellStart"/>
+            <w:r>
+              <w:rPr>
+                <w:rFonts w:ascii="Times New Roman" w:hAnsi="Times New Roman" w:cs="Times New Roman"/>
+                <w:sz w:val="24"/>
+                <w:szCs w:val="24"/>
+              </w:rPr>
+              <w:t>cpp</w:t>
+            </w:r>
+            <w:proofErr w:type="spellEnd"/>
+            <w:r>
+              <w:rPr>
+                <w:rFonts w:ascii="Times New Roman" w:hAnsi="Times New Roman" w:cs="Times New Roman"/>
+                <w:sz w:val="24"/>
+                <w:szCs w:val="24"/>
+              </w:rPr>
+              <w:t xml:space="preserve"> file and the OS header file. </w:t>
             </w:r>
             <w:r>
               <w:rPr>
@@ -870,23 +962,7 @@
                 <w:sz w:val="24"/>
                 <w:szCs w:val="24"/>
               </w:rPr>
-              <w:t xml:space="preserve">This pdf file is </w:t>
-            </w:r>
-            <w:r>
-              <w:rPr>
-                <w:rFonts w:ascii="Times New Roman" w:hAnsi="Times New Roman" w:cs="Times New Roman"/>
-                <w:sz w:val="24"/>
-                <w:szCs w:val="24"/>
-              </w:rPr>
-              <w:t xml:space="preserve">a UML diagram </w:t>
-            </w:r>
-            <w:r>
-              <w:rPr>
-                <w:rFonts w:ascii="Times New Roman" w:hAnsi="Times New Roman" w:cs="Times New Roman"/>
-                <w:sz w:val="24"/>
-                <w:szCs w:val="24"/>
-              </w:rPr>
-              <w:t>used to display the members and methods of the header files and C++ files used in the project.</w:t>
+              <w:t>This pdf file is a UML diagram used to display the members and methods of the header files and C++ files used in the project.</w:t>
             </w:r>
           </w:p>
         </w:tc>
@@ -904,6 +980,7 @@
                 <w:szCs w:val="24"/>
               </w:rPr>
             </w:pPr>
+            <w:proofErr w:type="spellStart"/>
             <w:r>
               <w:rPr>
                 <w:rFonts w:ascii="Times New Roman" w:hAnsi="Times New Roman" w:cs="Times New Roman"/>
@@ -912,6 +989,7 @@
               </w:rPr>
               <w:t>BankAccount.h</w:t>
             </w:r>
+            <w:proofErr w:type="spellEnd"/>
           </w:p>
           <w:p>
             <w:pPr>
@@ -959,6 +1037,7 @@
                 <w:szCs w:val="24"/>
               </w:rPr>
             </w:pPr>
+            <w:proofErr w:type="spellStart"/>
             <w:r>
               <w:rPr>
                 <w:rFonts w:ascii="Times New Roman" w:hAnsi="Times New Roman" w:cs="Times New Roman"/>
@@ -967,6 +1046,7 @@
               </w:rPr>
               <w:t>SavingsAccount.h</w:t>
             </w:r>
+            <w:proofErr w:type="spellEnd"/>
           </w:p>
           <w:p>
             <w:pPr>
@@ -996,7 +1076,25 @@
                 <w:sz w:val="24"/>
                 <w:szCs w:val="24"/>
               </w:rPr>
-              <w:t>This header file is a child class of BankAccount.h and contains the members and methods used to perform operations and store information for the savings accounts created by the user.</w:t>
+              <w:t xml:space="preserve">This header file is a child class of </w:t>
+            </w:r>
+            <w:proofErr w:type="spellStart"/>
+            <w:r>
+              <w:rPr>
+                <w:rFonts w:ascii="Times New Roman" w:hAnsi="Times New Roman" w:cs="Times New Roman"/>
+                <w:sz w:val="24"/>
+                <w:szCs w:val="24"/>
+              </w:rPr>
+              <w:t>BankAccount.h</w:t>
+            </w:r>
+            <w:proofErr w:type="spellEnd"/>
+            <w:r>
+              <w:rPr>
+                <w:rFonts w:ascii="Times New Roman" w:hAnsi="Times New Roman" w:cs="Times New Roman"/>
+                <w:sz w:val="24"/>
+                <w:szCs w:val="24"/>
+              </w:rPr>
+              <w:t xml:space="preserve"> and contains the members and methods used to perform operations and store information for the savings accounts created by the user.</w:t>
             </w:r>
           </w:p>
         </w:tc>
@@ -1014,6 +1112,7 @@
                 <w:szCs w:val="24"/>
               </w:rPr>
             </w:pPr>
+            <w:proofErr w:type="spellStart"/>
             <w:r>
               <w:rPr>
                 <w:rFonts w:ascii="Times New Roman" w:hAnsi="Times New Roman" w:cs="Times New Roman"/>
@@ -1022,6 +1121,7 @@
               </w:rPr>
               <w:t>CheckingAccount.h</w:t>
             </w:r>
+            <w:proofErr w:type="spellEnd"/>
           </w:p>
           <w:p>
             <w:pPr>
@@ -1051,7 +1151,25 @@
                 <w:sz w:val="24"/>
                 <w:szCs w:val="24"/>
               </w:rPr>
-              <w:t>This header file is a child class of BankAccount.h, and contains the members and methods used to perform operations and store information for the checking accounts created by the user.</w:t>
+              <w:t xml:space="preserve">This header file is a child class of </w:t>
+            </w:r>
+            <w:proofErr w:type="spellStart"/>
+            <w:r>
+              <w:rPr>
+                <w:rFonts w:ascii="Times New Roman" w:hAnsi="Times New Roman" w:cs="Times New Roman"/>
+                <w:sz w:val="24"/>
+                <w:szCs w:val="24"/>
+              </w:rPr>
+              <w:t>BankAccount.h</w:t>
+            </w:r>
+            <w:proofErr w:type="spellEnd"/>
+            <w:r>
+              <w:rPr>
+                <w:rFonts w:ascii="Times New Roman" w:hAnsi="Times New Roman" w:cs="Times New Roman"/>
+                <w:sz w:val="24"/>
+                <w:szCs w:val="24"/>
+              </w:rPr>
+              <w:t>, and contains the members and methods used to perform operations and store information for the checking accounts created by the user.</w:t>
             </w:r>
           </w:p>
         </w:tc>
@@ -1069,6 +1187,7 @@
                 <w:szCs w:val="24"/>
               </w:rPr>
             </w:pPr>
+            <w:proofErr w:type="spellStart"/>
             <w:r>
               <w:rPr>
                 <w:rFonts w:ascii="Times New Roman" w:hAnsi="Times New Roman" w:cs="Times New Roman"/>
@@ -1077,6 +1196,7 @@
               </w:rPr>
               <w:t>OS.h</w:t>
             </w:r>
+            <w:proofErr w:type="spellEnd"/>
           </w:p>
         </w:tc>
         <w:tc>
@@ -1097,7 +1217,25 @@
                 <w:sz w:val="24"/>
                 <w:szCs w:val="24"/>
               </w:rPr>
-              <w:t>This header file is a child class of BankAccount.h and contains the members and methods used to unite the account header files into a working banking system.</w:t>
+              <w:t xml:space="preserve">This header file is a child class of </w:t>
+            </w:r>
+            <w:proofErr w:type="spellStart"/>
+            <w:r>
+              <w:rPr>
+                <w:rFonts w:ascii="Times New Roman" w:hAnsi="Times New Roman" w:cs="Times New Roman"/>
+                <w:sz w:val="24"/>
+                <w:szCs w:val="24"/>
+              </w:rPr>
+              <w:t>BankAccount.h</w:t>
+            </w:r>
+            <w:proofErr w:type="spellEnd"/>
+            <w:r>
+              <w:rPr>
+                <w:rFonts w:ascii="Times New Roman" w:hAnsi="Times New Roman" w:cs="Times New Roman"/>
+                <w:sz w:val="24"/>
+                <w:szCs w:val="24"/>
+              </w:rPr>
+              <w:t xml:space="preserve"> and contains the members and methods used to unite the account header files into a working banking system.</w:t>
             </w:r>
           </w:p>
         </w:tc>
@@ -1152,7 +1290,25 @@
                 <w:sz w:val="24"/>
                 <w:szCs w:val="24"/>
               </w:rPr>
-              <w:t>This C++ file contains the main loop that controls the user interface, and makes calls to the header files in order to use their operations.</w:t>
+              <w:t xml:space="preserve">This C++ file contains the main loop that controls the user </w:t>
+            </w:r>
+            <w:proofErr w:type="gramStart"/>
+            <w:r>
+              <w:rPr>
+                <w:rFonts w:ascii="Times New Roman" w:hAnsi="Times New Roman" w:cs="Times New Roman"/>
+                <w:sz w:val="24"/>
+                <w:szCs w:val="24"/>
+              </w:rPr>
+              <w:t>interface, and</w:t>
+            </w:r>
+            <w:proofErr w:type="gramEnd"/>
+            <w:r>
+              <w:rPr>
+                <w:rFonts w:ascii="Times New Roman" w:hAnsi="Times New Roman" w:cs="Times New Roman"/>
+                <w:sz w:val="24"/>
+                <w:szCs w:val="24"/>
+              </w:rPr>
+              <w:t xml:space="preserve"> makes calls to the header files in order to use their operations.</w:t>
             </w:r>
           </w:p>
         </w:tc>
@@ -1198,15 +1354,51 @@
                 <w:sz w:val="24"/>
                 <w:szCs w:val="24"/>
               </w:rPr>
-              <w:t>This text file is a document used to store user account information, and is updated as the user continues to perform operations.</w:t>
-            </w:r>
-            <w:r>
-              <w:rPr>
-                <w:rFonts w:ascii="Times New Roman" w:hAnsi="Times New Roman" w:cs="Times New Roman"/>
-                <w:sz w:val="24"/>
-                <w:szCs w:val="24"/>
-              </w:rPr>
-              <w:t xml:space="preserve"> This file will not be initially included in the zip file, the program will create the file once BearBank is compiled and executed. </w:t>
+              <w:t xml:space="preserve">This text file is a document used to store user account </w:t>
+            </w:r>
+            <w:proofErr w:type="gramStart"/>
+            <w:r>
+              <w:rPr>
+                <w:rFonts w:ascii="Times New Roman" w:hAnsi="Times New Roman" w:cs="Times New Roman"/>
+                <w:sz w:val="24"/>
+                <w:szCs w:val="24"/>
+              </w:rPr>
+              <w:t>information, and</w:t>
+            </w:r>
+            <w:proofErr w:type="gramEnd"/>
+            <w:r>
+              <w:rPr>
+                <w:rFonts w:ascii="Times New Roman" w:hAnsi="Times New Roman" w:cs="Times New Roman"/>
+                <w:sz w:val="24"/>
+                <w:szCs w:val="24"/>
+              </w:rPr>
+              <w:t xml:space="preserve"> is updated as the user continues to perform operations.</w:t>
+            </w:r>
+            <w:r>
+              <w:rPr>
+                <w:rFonts w:ascii="Times New Roman" w:hAnsi="Times New Roman" w:cs="Times New Roman"/>
+                <w:sz w:val="24"/>
+                <w:szCs w:val="24"/>
+              </w:rPr>
+              <w:t xml:space="preserve"> This file will not be initially included in the zip file, the program will create the file once </w:t>
+            </w:r>
+            <w:proofErr w:type="spellStart"/>
+            <w:r>
+              <w:rPr>
+                <w:rFonts w:ascii="Times New Roman" w:hAnsi="Times New Roman" w:cs="Times New Roman"/>
+                <w:sz w:val="24"/>
+                <w:szCs w:val="24"/>
+              </w:rPr>
+              <w:t>BearBank</w:t>
+            </w:r>
+            <w:proofErr w:type="spellEnd"/>
+            <w:r>
+              <w:rPr>
+                <w:rFonts w:ascii="Times New Roman" w:hAnsi="Times New Roman" w:cs="Times New Roman"/>
+                <w:sz w:val="24"/>
+                <w:szCs w:val="24"/>
+              </w:rPr>
+              <w:t xml:space="preserve"> is compiled and executed. </w:t>
             </w:r>
           </w:p>
         </w:tc>
@@ -1245,7 +1437,25 @@
           <w:sz w:val="24"/>
           <w:szCs w:val="24"/>
         </w:rPr>
-        <w:t>This PC\[local disk]\</w:t>
+        <w:t>This PC</w:t>
+      </w:r>
+      <w:proofErr w:type="gramStart"/>
+      <w:r>
+        <w:rPr>
+          <w:rFonts w:ascii="Times New Roman" w:hAnsi="Times New Roman" w:cs="Times New Roman"/>
+          <w:sz w:val="24"/>
+          <w:szCs w:val="24"/>
+        </w:rPr>
+        <w:t>\[</w:t>
+      </w:r>
+      <w:proofErr w:type="gramEnd"/>
+      <w:r>
+        <w:rPr>
+          <w:rFonts w:ascii="Times New Roman" w:hAnsi="Times New Roman" w:cs="Times New Roman"/>
+          <w:sz w:val="24"/>
+          <w:szCs w:val="24"/>
+        </w:rPr>
+        <w:t>local disk]\</w:t>
       </w:r>
       <w:r>
         <w:rPr>
@@ -1287,14 +1497,70 @@
           <w:szCs w:val="24"/>
         </w:rPr>
         <w:tab/>
+        <w:t xml:space="preserve">g++ BearBank.cpp -o </w:t>
       </w:r>
+      <w:proofErr w:type="spellStart"/>
       <w:r>
         <w:rPr>
           <w:rFonts w:ascii="Times New Roman" w:hAnsi="Times New Roman" w:cs="Times New Roman"/>
           <w:sz w:val="24"/>
           <w:szCs w:val="24"/>
         </w:rPr>
-        <w:t>g++ BearBank.cpp -o BearBank</w:t>
+        <w:t>BearBank</w:t>
+      </w:r>
+      <w:proofErr w:type="spellEnd"/>
+    </w:p>
+    <w:p>
+      <w:pPr>
+        <w:rPr>
+          <w:rFonts w:ascii="Times New Roman" w:hAnsi="Times New Roman" w:cs="Times New Roman"/>
+          <w:sz w:val="24"/>
+          <w:szCs w:val="24"/>
+        </w:rPr>
+      </w:pPr>
+      <w:r>
+        <w:rPr>
+          <w:rFonts w:ascii="Times New Roman" w:hAnsi="Times New Roman" w:cs="Times New Roman"/>
+          <w:sz w:val="24"/>
+          <w:szCs w:val="24"/>
+        </w:rPr>
+        <w:t>and press the enter key. This compiles the .</w:t>
+      </w:r>
+      <w:proofErr w:type="spellStart"/>
+      <w:r>
+        <w:rPr>
+          <w:rFonts w:ascii="Times New Roman" w:hAnsi="Times New Roman" w:cs="Times New Roman"/>
+          <w:sz w:val="24"/>
+          <w:szCs w:val="24"/>
+        </w:rPr>
+        <w:t>cpp</w:t>
+      </w:r>
+      <w:proofErr w:type="spellEnd"/>
+      <w:r>
+        <w:rPr>
+          <w:rFonts w:ascii="Times New Roman" w:hAnsi="Times New Roman" w:cs="Times New Roman"/>
+          <w:sz w:val="24"/>
+          <w:szCs w:val="24"/>
+        </w:rPr>
+        <w:t xml:space="preserve"> file to create an executable. To run the executable file, titled </w:t>
+      </w:r>
+      <w:proofErr w:type="spellStart"/>
+      <w:r>
+        <w:rPr>
+          <w:rFonts w:ascii="Times New Roman" w:hAnsi="Times New Roman" w:cs="Times New Roman"/>
+          <w:sz w:val="24"/>
+          <w:szCs w:val="24"/>
+        </w:rPr>
+        <w:t>BearBank</w:t>
+      </w:r>
+      <w:proofErr w:type="spellEnd"/>
+      <w:r>
+        <w:rPr>
+          <w:rFonts w:ascii="Times New Roman" w:hAnsi="Times New Roman" w:cs="Times New Roman"/>
+          <w:sz w:val="24"/>
+          <w:szCs w:val="24"/>
+        </w:rPr>
+        <w:t>, type the following line:</w:t>
       </w:r>
     </w:p>
     <w:p>
@@ -1311,7 +1577,44 @@
           <w:sz w:val="24"/>
           <w:szCs w:val="24"/>
         </w:rPr>
-        <w:t>and press the enter key. This compiles the .cpp file to create an executable. To run the executable file, titled BearBank, type the following line:</w:t>
+        <w:tab/>
+      </w:r>
+      <w:proofErr w:type="gramStart"/>
+      <w:r>
+        <w:rPr>
+          <w:rFonts w:ascii="Times New Roman" w:hAnsi="Times New Roman" w:cs="Times New Roman"/>
+          <w:sz w:val="24"/>
+          <w:szCs w:val="24"/>
+        </w:rPr>
+        <w:t>./</w:t>
+      </w:r>
+      <w:proofErr w:type="spellStart"/>
+      <w:proofErr w:type="gramEnd"/>
+      <w:r>
+        <w:rPr>
+          <w:rFonts w:ascii="Times New Roman" w:hAnsi="Times New Roman" w:cs="Times New Roman"/>
+          <w:sz w:val="24"/>
+          <w:szCs w:val="24"/>
+        </w:rPr>
+        <w:t>BearBank</w:t>
+      </w:r>
+      <w:proofErr w:type="spellEnd"/>
+    </w:p>
+    <w:p>
+      <w:pPr>
+        <w:rPr>
+          <w:rFonts w:ascii="Times New Roman" w:hAnsi="Times New Roman" w:cs="Times New Roman"/>
+          <w:sz w:val="24"/>
+          <w:szCs w:val="24"/>
+        </w:rPr>
+      </w:pPr>
+      <w:r>
+        <w:rPr>
+          <w:rFonts w:ascii="Times New Roman" w:hAnsi="Times New Roman" w:cs="Times New Roman"/>
+          <w:sz w:val="24"/>
+          <w:szCs w:val="24"/>
+        </w:rPr>
+        <w:t xml:space="preserve">and press the enter key. This will cause the program to run. As inputs are executed by the program, the TotallyNotBankInfo.txt file will be created and added to the directory. </w:t>
       </w:r>
     </w:p>
     <w:p>
@@ -1322,21 +1625,26 @@
           <w:szCs w:val="24"/>
         </w:rPr>
       </w:pPr>
+    </w:p>
+    <w:p>
+      <w:pPr>
+        <w:rPr>
+          <w:rFonts w:ascii="Times New Roman" w:hAnsi="Times New Roman" w:cs="Times New Roman"/>
+          <w:b/>
+          <w:bCs/>
+          <w:sz w:val="24"/>
+          <w:szCs w:val="24"/>
+        </w:rPr>
+      </w:pPr>
       <w:r>
         <w:rPr>
           <w:rFonts w:ascii="Times New Roman" w:hAnsi="Times New Roman" w:cs="Times New Roman"/>
-          <w:sz w:val="24"/>
-          <w:szCs w:val="24"/>
-        </w:rPr>
-        <w:tab/>
-      </w:r>
-      <w:r>
-        <w:rPr>
-          <w:rFonts w:ascii="Times New Roman" w:hAnsi="Times New Roman" w:cs="Times New Roman"/>
-          <w:sz w:val="24"/>
-          <w:szCs w:val="24"/>
-        </w:rPr>
-        <w:t>./BearBank</w:t>
+          <w:b/>
+          <w:bCs/>
+          <w:sz w:val="24"/>
+          <w:szCs w:val="24"/>
+        </w:rPr>
+        <w:t>Active Git Repository:</w:t>
       </w:r>
     </w:p>
     <w:p>
@@ -1347,14 +1655,48 @@
           <w:szCs w:val="24"/>
         </w:rPr>
       </w:pPr>
-      <w:r>
-        <w:rPr>
-          <w:rFonts w:ascii="Times New Roman" w:hAnsi="Times New Roman" w:cs="Times New Roman"/>
-          <w:sz w:val="24"/>
-          <w:szCs w:val="24"/>
-        </w:rPr>
-        <w:t xml:space="preserve">and press the enter key. This will cause the program to run. As inputs are executed by the program, the TotallyNotBankInfo.txt file will be created and added to the directory. </w:t>
-      </w:r>
+      <w:hyperlink r:id="rId4" w:history="1">
+        <w:r>
+          <w:rPr>
+            <w:rStyle w:val="Hyperlink"/>
+            <w:rFonts w:ascii="Times New Roman" w:hAnsi="Times New Roman" w:cs="Times New Roman"/>
+            <w:sz w:val="24"/>
+            <w:szCs w:val="24"/>
+          </w:rPr>
+          <w:t>https://github.com/n</w:t>
+        </w:r>
+        <w:r>
+          <w:rPr>
+            <w:rStyle w:val="Hyperlink"/>
+            <w:rFonts w:ascii="Times New Roman" w:hAnsi="Times New Roman" w:cs="Times New Roman"/>
+            <w:sz w:val="24"/>
+            <w:szCs w:val="24"/>
+          </w:rPr>
+          <w:t>a</w:t>
+        </w:r>
+        <w:r>
+          <w:rPr>
+            <w:rStyle w:val="Hyperlink"/>
+            <w:rFonts w:ascii="Times New Roman" w:hAnsi="Times New Roman" w:cs="Times New Roman"/>
+            <w:sz w:val="24"/>
+            <w:szCs w:val="24"/>
+          </w:rPr>
+          <w:t>than37226/BearBank</w:t>
+        </w:r>
+      </w:hyperlink>
+    </w:p>
+    <w:p>
+      <w:pPr>
+        <w:rPr>
+          <w:rFonts w:ascii="Times New Roman" w:hAnsi="Times New Roman" w:cs="Times New Roman"/>
+          <w:b/>
+          <w:bCs/>
+          <w:sz w:val="24"/>
+          <w:szCs w:val="24"/>
+        </w:rPr>
+      </w:pPr>
+      <w:bookmarkStart w:id="0" w:name="_GoBack"/>
+      <w:bookmarkEnd w:id="0"/>
     </w:p>
     <w:sectPr>
       <w:pgSz w:w="12240" w:h="15840"/>
@@ -1367,7 +1709,7 @@
 </file>
 
 <file path=word/styles.xml><?xml version="1.0" encoding="utf-8"?>
-<w:styles xmlns:mc="http://schemas.openxmlformats.org/markup-compatibility/2006" xmlns:r="http://schemas.openxmlformats.org/officeDocument/2006/relationships" xmlns:w="http://schemas.openxmlformats.org/wordprocessingml/2006/main" xmlns:w14="http://schemas.microsoft.com/office/word/2010/wordml" xmlns:w15="http://schemas.microsoft.com/office/word/2012/wordml" xmlns:w16cex="http://schemas.microsoft.com/office/word/2018/wordml/cex" xmlns:w16cid="http://schemas.microsoft.com/office/word/2016/wordml/cid" xmlns:w16="http://schemas.microsoft.com/office/word/2018/wordml" xmlns:w16se="http://schemas.microsoft.com/office/word/2015/wordml/symex" mc:Ignorable="w14 w15 w16se w16cid w16 w16cex">
+<w:styles xmlns:mc="http://schemas.openxmlformats.org/markup-compatibility/2006" xmlns:r="http://schemas.openxmlformats.org/officeDocument/2006/relationships" xmlns:w="http://schemas.openxmlformats.org/wordprocessingml/2006/main" xmlns:w14="http://schemas.microsoft.com/office/word/2010/wordml" xmlns:w15="http://schemas.microsoft.com/office/word/2012/wordml" xmlns:w16cid="http://schemas.microsoft.com/office/word/2016/wordml/cid" xmlns:w16se="http://schemas.microsoft.com/office/word/2015/wordml/symex" mc:Ignorable="w14 w15 w16se w16cid">
   <w:docDefaults>
     <w:rPrDefault>
       <w:rPr>
@@ -1489,6 +1831,7 @@
     <w:lsdException w:name="HTML Sample" w:semiHidden="1" w:unhideWhenUsed="1"/>
     <w:lsdException w:name="HTML Typewriter" w:semiHidden="1" w:unhideWhenUsed="1"/>
     <w:lsdException w:name="HTML Variable" w:semiHidden="1" w:unhideWhenUsed="1"/>
+    <w:lsdException w:name="Normal Table" w:semiHidden="1" w:unhideWhenUsed="1"/>
     <w:lsdException w:name="annotation subject" w:semiHidden="1" w:unhideWhenUsed="1"/>
     <w:lsdException w:name="No List" w:semiHidden="1" w:unhideWhenUsed="1"/>
     <w:lsdException w:name="Outline List 1" w:semiHidden="1" w:unhideWhenUsed="1"/>
@@ -1535,8 +1878,10 @@
     <w:lsdException w:name="Table Subtle 2" w:semiHidden="1" w:unhideWhenUsed="1"/>
     <w:lsdException w:name="Table Web 1" w:semiHidden="1" w:unhideWhenUsed="1"/>
     <w:lsdException w:name="Table Web 2" w:semiHidden="1" w:unhideWhenUsed="1"/>
+    <w:lsdException w:name="Table Web 3" w:semiHidden="1" w:unhideWhenUsed="1"/>
     <w:lsdException w:name="Balloon Text" w:semiHidden="1" w:unhideWhenUsed="1"/>
     <w:lsdException w:name="Table Grid" w:uiPriority="39"/>
+    <w:lsdException w:name="Table Theme" w:semiHidden="1" w:unhideWhenUsed="1"/>
     <w:lsdException w:name="Placeholder Text" w:semiHidden="1"/>
     <w:lsdException w:name="No Spacing" w:uiPriority="1" w:qFormat="1"/>
     <w:lsdException w:name="Light Shading" w:uiPriority="60"/>
@@ -1807,6 +2152,41 @@
         <w:insideV w:val="single" w:sz="4" w:space="0" w:color="auto"/>
       </w:tblBorders>
     </w:tblPr>
+  </w:style>
+  <w:style w:type="character" w:styleId="Hyperlink">
+    <w:name w:val="Hyperlink"/>
+    <w:basedOn w:val="DefaultParagraphFont"/>
+    <w:uiPriority w:val="99"/>
+    <w:unhideWhenUsed/>
+    <w:rsid w:val="003D4C4B"/>
+    <w:rPr>
+      <w:color w:val="0563C1" w:themeColor="hyperlink"/>
+      <w:u w:val="single"/>
+    </w:rPr>
+  </w:style>
+  <w:style w:type="character" w:styleId="UnresolvedMention">
+    <w:name w:val="Unresolved Mention"/>
+    <w:basedOn w:val="DefaultParagraphFont"/>
+    <w:uiPriority w:val="99"/>
+    <w:semiHidden/>
+    <w:unhideWhenUsed/>
+    <w:rsid w:val="003D4C4B"/>
+    <w:rPr>
+      <w:color w:val="605E5C"/>
+      <w:shd w:val="clear" w:color="auto" w:fill="E1DFDD"/>
+    </w:rPr>
+  </w:style>
+  <w:style w:type="character" w:styleId="FollowedHyperlink">
+    <w:name w:val="FollowedHyperlink"/>
+    <w:basedOn w:val="DefaultParagraphFont"/>
+    <w:uiPriority w:val="99"/>
+    <w:semiHidden/>
+    <w:unhideWhenUsed/>
+    <w:rsid w:val="003D4C4B"/>
+    <w:rPr>
+      <w:color w:val="954F72" w:themeColor="followedHyperlink"/>
+      <w:u w:val="single"/>
+    </w:rPr>
   </w:style>
 </w:styles>
 </file>

</xml_diff>